<commit_message>
mudanças em modelo relacional, Modalidade
</commit_message>
<xml_diff>
--- a/2nd/2ª entrega.docx
+++ b/2nd/2ª entrega.docx
@@ -3585,7 +3585,7 @@
           <w:color w:val="000000"/>
           <w:szCs w:val="24"/>
         </w:rPr>
-        <w:t>Pode ser anual, mensal ou pontual.</w:t>
+        <w:t>Pode ser anual ou mensal.</w:t>
       </w:r>
     </w:p>
     <w:p>
@@ -3728,7 +3728,57 @@
           <w:color w:val="000000"/>
           <w:szCs w:val="24"/>
         </w:rPr>
-        <w:t xml:space="preserve"> pode estar associado a vários horários.</w:t>
+        <w:t xml:space="preserve"> </w:t>
+      </w:r>
+      <w:r>
+        <w:rPr>
+          <w:rFonts w:ascii="Avenir Book" w:hAnsi="Avenir Book"/>
+          <w:color w:val="000000"/>
+          <w:szCs w:val="24"/>
+        </w:rPr>
+        <w:t xml:space="preserve">só </w:t>
+      </w:r>
+      <w:r>
+        <w:rPr>
+          <w:rFonts w:ascii="Avenir Book" w:hAnsi="Avenir Book"/>
+          <w:color w:val="000000"/>
+          <w:szCs w:val="24"/>
+        </w:rPr>
+        <w:t xml:space="preserve">pode estar associado a </w:t>
+      </w:r>
+      <w:r>
+        <w:rPr>
+          <w:rFonts w:ascii="Avenir Book" w:hAnsi="Avenir Book"/>
+          <w:color w:val="000000"/>
+          <w:szCs w:val="24"/>
+        </w:rPr>
+        <w:t>um</w:t>
+      </w:r>
+      <w:r>
+        <w:rPr>
+          <w:rFonts w:ascii="Avenir Book" w:hAnsi="Avenir Book"/>
+          <w:color w:val="000000"/>
+          <w:szCs w:val="24"/>
+        </w:rPr>
+        <w:t xml:space="preserve"> </w:t>
+      </w:r>
+      <w:r>
+        <w:rPr>
+          <w:rFonts w:ascii="Avenir Book" w:hAnsi="Avenir Book"/>
+          <w:b/>
+          <w:i/>
+          <w:color w:val="000000"/>
+          <w:szCs w:val="24"/>
+        </w:rPr>
+        <w:t>Horário</w:t>
+      </w:r>
+      <w:r>
+        <w:rPr>
+          <w:rFonts w:ascii="Avenir Book" w:hAnsi="Avenir Book"/>
+          <w:color w:val="000000"/>
+          <w:szCs w:val="24"/>
+        </w:rPr>
+        <w:t>.</w:t>
       </w:r>
     </w:p>
     <w:p>
@@ -4041,15 +4091,7 @@
           <w:color w:val="000000"/>
           <w:szCs w:val="24"/>
         </w:rPr>
-        <w:t xml:space="preserve"> possui vários horários e, ao mesmo tem</w:t>
-      </w:r>
-      <w:r>
-        <w:rPr>
-          <w:rFonts w:ascii="Avenir Book" w:hAnsi="Avenir Book"/>
-          <w:color w:val="000000"/>
-          <w:szCs w:val="24"/>
-        </w:rPr>
-        <w:t>po, podem decorrer várias aulas.</w:t>
+        <w:t xml:space="preserve"> possui vários horários.</w:t>
       </w:r>
     </w:p>
     <w:p>
@@ -4092,36 +4134,24 @@
           <w:rFonts w:ascii="Avenir Book" w:eastAsia="SimSun" w:hAnsi="Avenir Book"/>
         </w:rPr>
       </w:pPr>
-    </w:p>
-    <w:p>
-      <w:pPr>
-        <w:spacing w:before="0"/>
-        <w:jc w:val="center"/>
-        <w:rPr>
-          <w:rFonts w:ascii="Avenir Book" w:eastAsia="Times New Roman" w:hAnsi="Avenir Book" w:cs="Times New Roman"/>
-          <w:color w:val="000000"/>
-          <w:szCs w:val="24"/>
-        </w:rPr>
-      </w:pPr>
-      <w:r>
-        <w:rPr>
-          <w:rFonts w:ascii="Avenir Book" w:hAnsi="Avenir Book"/>
+      <w:r>
+        <w:rPr>
           <w:noProof/>
           <w:lang w:val="en-GB" w:eastAsia="en-GB"/>
         </w:rPr>
         <w:drawing>
-          <wp:anchor distT="0" distB="0" distL="114300" distR="114300" simplePos="0" relativeHeight="251662336" behindDoc="0" locked="0" layoutInCell="1" allowOverlap="1" wp14:anchorId="0C3DC67B" wp14:editId="38E49B84">
+          <wp:anchor distT="0" distB="0" distL="114300" distR="114300" simplePos="0" relativeHeight="251661312" behindDoc="0" locked="0" layoutInCell="1" allowOverlap="1" wp14:anchorId="3D1A70EA" wp14:editId="5C1159CE">
             <wp:simplePos x="0" y="0"/>
             <wp:positionH relativeFrom="margin">
               <wp:align>center</wp:align>
             </wp:positionH>
-            <wp:positionV relativeFrom="margin">
-              <wp:align>center</wp:align>
+            <wp:positionV relativeFrom="paragraph">
+              <wp:posOffset>314209</wp:posOffset>
             </wp:positionV>
-            <wp:extent cx="7144799" cy="6131877"/>
-            <wp:effectExtent l="0" t="0" r="0" b="0"/>
+            <wp:extent cx="6616277" cy="5678285"/>
+            <wp:effectExtent l="0" t="0" r="0" b="11430"/>
             <wp:wrapNone/>
-            <wp:docPr id="6" name="Picture 6"/>
+            <wp:docPr id="4" name="Picture 4"/>
             <wp:cNvGraphicFramePr>
               <a:graphicFrameLocks xmlns:a="http://schemas.openxmlformats.org/drawingml/2006/main" noChangeAspect="1"/>
             </wp:cNvGraphicFramePr>
@@ -4129,7 +4159,7 @@
               <a:graphicData uri="http://schemas.openxmlformats.org/drawingml/2006/picture">
                 <pic:pic xmlns:pic="http://schemas.openxmlformats.org/drawingml/2006/picture">
                   <pic:nvPicPr>
-                    <pic:cNvPr id="6" name="Gestão de cadeia de Ginásios.png"/>
+                    <pic:cNvPr id="4" name="Gestão de cadeia de Ginásios.png"/>
                     <pic:cNvPicPr/>
                   </pic:nvPicPr>
                   <pic:blipFill>
@@ -4147,7 +4177,7 @@
                   <pic:spPr>
                     <a:xfrm>
                       <a:off x="0" y="0"/>
-                      <a:ext cx="7144799" cy="6131877"/>
+                      <a:ext cx="6616277" cy="5678285"/>
                     </a:xfrm>
                     <a:prstGeom prst="rect">
                       <a:avLst/>
@@ -4165,16 +4195,25 @@
           </wp:anchor>
         </w:drawing>
       </w:r>
-      <w:r>
+    </w:p>
+    <w:p>
+      <w:pPr>
+        <w:spacing w:before="0"/>
+        <w:jc w:val="center"/>
         <w:rPr>
           <w:rFonts w:ascii="Avenir Book" w:eastAsia="Times New Roman" w:hAnsi="Avenir Book" w:cs="Times New Roman"/>
           <w:color w:val="000000"/>
           <w:szCs w:val="24"/>
         </w:rPr>
+      </w:pPr>
+      <w:r>
+        <w:rPr>
+          <w:rFonts w:ascii="Avenir Book" w:eastAsia="Times New Roman" w:hAnsi="Avenir Book" w:cs="Times New Roman"/>
+          <w:color w:val="000000"/>
+          <w:szCs w:val="24"/>
+        </w:rPr>
         <w:br w:type="page"/>
       </w:r>
-      <w:bookmarkStart w:id="1" w:name="_GoBack"/>
-      <w:bookmarkEnd w:id="1"/>
     </w:p>
     <w:p>
       <w:pPr>
@@ -5508,6 +5547,32 @@
           <w:color w:val="000000"/>
           <w:szCs w:val="24"/>
         </w:rPr>
+        <w:t xml:space="preserve">, </w:t>
+      </w:r>
+      <w:proofErr w:type="spellStart"/>
+      <w:r>
+        <w:rPr>
+          <w:rFonts w:ascii="Avenir Book" w:hAnsi="Avenir Book"/>
+          <w:color w:val="000000"/>
+          <w:szCs w:val="24"/>
+        </w:rPr>
+        <w:t>númeroSala</w:t>
+      </w:r>
+      <w:proofErr w:type="spellEnd"/>
+      <w:r>
+        <w:rPr>
+          <w:rFonts w:ascii="Avenir Book" w:hAnsi="Avenir Book"/>
+          <w:color w:val="000000"/>
+          <w:szCs w:val="24"/>
+        </w:rPr>
+        <w:t>-&gt;Sala</w:t>
+      </w:r>
+      <w:r>
+        <w:rPr>
+          <w:rFonts w:ascii="Avenir Book" w:hAnsi="Avenir Book"/>
+          <w:color w:val="000000"/>
+          <w:szCs w:val="24"/>
+        </w:rPr>
         <w:t>)</w:t>
       </w:r>
     </w:p>
@@ -5603,6 +5668,8 @@
           <w:szCs w:val="24"/>
         </w:rPr>
       </w:pPr>
+      <w:bookmarkStart w:id="1" w:name="_GoBack"/>
+      <w:bookmarkEnd w:id="1"/>
       <w:r>
         <w:rPr>
           <w:rFonts w:ascii="Avenir Book" w:eastAsia="Times New Roman" w:hAnsi="Avenir Book" w:cs="Times New Roman"/>
@@ -5763,7 +5830,7 @@
         <w:rStyle w:val="PageNumber"/>
         <w:noProof/>
       </w:rPr>
-      <w:t>6</w:t>
+      <w:t>7</w:t>
     </w:r>
     <w:r>
       <w:rPr>
@@ -5899,7 +5966,7 @@
                         <a:noFill/>
                         <a:extLst>
                           <a:ext uri="{909E8E84-426E-40dd-AFC4-6F175D3DCCD1}">
-                            <a14:hiddenFill xmlns="" xmlns:o="urn:schemas-microsoft-com:office:office" xmlns:v="urn:schemas-microsoft-com:vml" xmlns:w10="urn:schemas-microsoft-com:office:word" xmlns:w="http://schemas.openxmlformats.org/wordprocessingml/2006/main" xmlns:a14="http://schemas.microsoft.com/office/drawing/2010/main">
+                            <a14:hiddenFill xmlns:a14="http://schemas.microsoft.com/office/drawing/2010/main" xmlns:w="http://schemas.openxmlformats.org/wordprocessingml/2006/main" xmlns:w10="urn:schemas-microsoft-com:office:word" xmlns:v="urn:schemas-microsoft-com:vml" xmlns:o="urn:schemas-microsoft-com:office:office" xmlns="">
                               <a:solidFill>
                                 <a:srgbClr val="FFFFFF"/>
                               </a:solidFill>
@@ -5937,7 +6004,7 @@
                         </a:effectLst>
                         <a:extLst>
                           <a:ext uri="{909E8E84-426E-40dd-AFC4-6F175D3DCCD1}">
-                            <a14:hiddenFill xmlns="" xmlns:o="urn:schemas-microsoft-com:office:office" xmlns:v="urn:schemas-microsoft-com:vml" xmlns:w10="urn:schemas-microsoft-com:office:word" xmlns:w="http://schemas.openxmlformats.org/wordprocessingml/2006/main" xmlns:a14="http://schemas.microsoft.com/office/drawing/2010/main">
+                            <a14:hiddenFill xmlns:a14="http://schemas.microsoft.com/office/drawing/2010/main" xmlns:w="http://schemas.openxmlformats.org/wordprocessingml/2006/main" xmlns:w10="urn:schemas-microsoft-com:office:word" xmlns:v="urn:schemas-microsoft-com:vml" xmlns:o="urn:schemas-microsoft-com:office:office" xmlns="">
                               <a:noFill/>
                             </a14:hiddenFill>
                           </a:ext>
@@ -13200,7 +13267,7 @@
 </file>
 
 <file path=customXml/itemProps1.xml><?xml version="1.0" encoding="utf-8"?>
-<ds:datastoreItem xmlns:ds="http://schemas.openxmlformats.org/officeDocument/2006/customXml" ds:itemID="{FAD108C9-D450-284E-9FD1-045DC79D358E}">
+<ds:datastoreItem xmlns:ds="http://schemas.openxmlformats.org/officeDocument/2006/customXml" ds:itemID="{C041AE76-7487-A744-96A6-44A8A2E6E417}">
   <ds:schemaRefs>
     <ds:schemaRef ds:uri="http://schemas.openxmlformats.org/officeDocument/2006/bibliography"/>
   </ds:schemaRefs>

</xml_diff>